<commit_message>
update readme, add work details, timeline
</commit_message>
<xml_diff>
--- a/media/Additional documentation.docx
+++ b/media/Additional documentation.docx
@@ -451,7 +451,7 @@
           <w:p>
             <w:pPr>
               <w:rPr>
-                <w:rFonts w:ascii="Google Sans" w:hAnsi="Google Sans" w:hint="cs"/>
+                <w:rFonts w:ascii="Google Sans" w:hAnsi="Google Sans"/>
                 <w:rtl/>
                 <w:lang w:bidi="ar-EG"/>
               </w:rPr>
@@ -593,15 +593,7 @@
                 <w:b/>
                 <w:bCs/>
               </w:rPr>
-              <w:t xml:space="preserve">Theoretically </w:t>
-            </w:r>
-            <w:r>
-              <w:rPr>
-                <w:rFonts w:ascii="Google Sans" w:hAnsi="Google Sans"/>
-                <w:b/>
-                <w:bCs/>
-              </w:rPr>
-              <w:t>Achieved</w:t>
+              <w:t>Theoretically Achieved</w:t>
             </w:r>
             <w:r>
               <w:rPr>
@@ -805,37 +797,7 @@
           </w:tcPr>
           <w:p>
             <w:r>
-              <w:t>Team leader,</w:t>
-            </w:r>
-            <w:r>
-              <w:t xml:space="preserve"> </w:t>
-            </w:r>
-            <w:r>
-              <w:t>Data Engineering,</w:t>
-            </w:r>
-            <w:r>
-              <w:t xml:space="preserve"> </w:t>
-            </w:r>
-            <w:r>
-              <w:t>Computer Vision,</w:t>
-            </w:r>
-            <w:r>
-              <w:t xml:space="preserve"> </w:t>
-            </w:r>
-            <w:r>
-              <w:t>Cloud</w:t>
-            </w:r>
-            <w:r>
-              <w:t xml:space="preserve"> </w:t>
-            </w:r>
-            <w:r>
-              <w:t>Computing,</w:t>
-            </w:r>
-            <w:r>
-              <w:t xml:space="preserve"> </w:t>
-            </w:r>
-            <w:r>
-              <w:t>Backend, Flutter.</w:t>
+              <w:t>Team leader, Data Engineering, Computer Vision, Cloud Computing, Backend, Flutter.</w:t>
             </w:r>
           </w:p>
         </w:tc>
@@ -862,13 +824,7 @@
           </w:tcPr>
           <w:p>
             <w:r>
-              <w:t>Apache Spark.</w:t>
-            </w:r>
-            <w:r>
-              <w:t xml:space="preserve"> </w:t>
-            </w:r>
-            <w:r>
-              <w:t>Data visualization.</w:t>
+              <w:t>Apache Spark. Data visualization.</w:t>
             </w:r>
           </w:p>
         </w:tc>
@@ -911,13 +867,7 @@
           </w:tcPr>
           <w:p>
             <w:r>
-              <w:t>Flutter, Apache</w:t>
-            </w:r>
-            <w:r>
-              <w:t xml:space="preserve"> </w:t>
-            </w:r>
-            <w:r>
-              <w:t>Spark.</w:t>
+              <w:t>Flutter, Apache Spark.</w:t>
             </w:r>
           </w:p>
         </w:tc>
@@ -939,16 +889,7 @@
           </w:tcPr>
           <w:p>
             <w:r>
-              <w:t>Huawei Cloud,</w:t>
-            </w:r>
-            <w:r>
-              <w:t xml:space="preserve"> </w:t>
-            </w:r>
-            <w:r>
-              <w:t>Data visualization</w:t>
-            </w:r>
-            <w:r>
-              <w:t xml:space="preserve"> and </w:t>
+              <w:t xml:space="preserve">Huawei Cloud, Data visualization and </w:t>
             </w:r>
             <w:proofErr w:type="spellStart"/>
             <w:r>
@@ -956,16 +897,7 @@
             </w:r>
             <w:proofErr w:type="spellEnd"/>
             <w:r>
-              <w:t xml:space="preserve"> dashboard</w:t>
-            </w:r>
-            <w:r>
-              <w:t>,</w:t>
-            </w:r>
-            <w:r>
-              <w:t xml:space="preserve"> helping in testcases, </w:t>
-            </w:r>
-            <w:r>
-              <w:t>Video editing.</w:t>
+              <w:t xml:space="preserve"> dashboard, helping in testcases, Video editing.</w:t>
             </w:r>
           </w:p>
         </w:tc>
@@ -1590,6 +1522,7 @@
   <w:style w:type="character" w:default="1" w:styleId="DefaultParagraphFont">
     <w:name w:val="Default Paragraph Font"/>
     <w:uiPriority w:val="1"/>
+    <w:semiHidden/>
     <w:unhideWhenUsed/>
   </w:style>
   <w:style w:type="table" w:default="1" w:styleId="TableNormal">

</xml_diff>

<commit_message>
update work summary to be more fair
</commit_message>
<xml_diff>
--- a/media/Additional documentation.docx
+++ b/media/Additional documentation.docx
@@ -601,14 +601,12 @@
               </w:rPr>
               <w:t xml:space="preserve">. We do not have actual PCI calculations from the government to compare with. Also calculating it </w:t>
             </w:r>
-            <w:proofErr w:type="gramStart"/>
             <w:r>
               <w:rPr>
                 <w:rFonts w:ascii="Google Sans" w:hAnsi="Google Sans"/>
               </w:rPr>
               <w:t>ourselves</w:t>
             </w:r>
-            <w:proofErr w:type="gramEnd"/>
             <w:r>
               <w:rPr>
                 <w:rFonts w:ascii="Google Sans" w:hAnsi="Google Sans"/>
@@ -797,7 +795,42 @@
           </w:tcPr>
           <w:p>
             <w:r>
-              <w:t>Team leader, Data Engineering, Computer Vision, Cloud Computing, Backend, Flutter.</w:t>
+              <w:t xml:space="preserve">Team Leader, Data Engineering (Spark, Cassandra, </w:t>
+            </w:r>
+            <w:proofErr w:type="spellStart"/>
+            <w:r>
+              <w:t>kafka</w:t>
+            </w:r>
+            <w:proofErr w:type="spellEnd"/>
+            <w:r>
+              <w:t xml:space="preserve">), Computer Vision (fine tuning on EGY_PDD dataset), Cloud Computing (Azure VM and </w:t>
+            </w:r>
+            <w:proofErr w:type="spellStart"/>
+            <w:r>
+              <w:t>Datalake</w:t>
+            </w:r>
+            <w:proofErr w:type="spellEnd"/>
+            <w:r>
+              <w:t xml:space="preserve"> and Huawei Cloud ECS and OBS), Backend Development and </w:t>
+            </w:r>
+            <w:proofErr w:type="spellStart"/>
+            <w:r>
+              <w:t>websocket</w:t>
+            </w:r>
+            <w:proofErr w:type="spellEnd"/>
+            <w:r>
+              <w:t xml:space="preserve"> connection, Flutter Development, </w:t>
+            </w:r>
+            <w:proofErr w:type="spellStart"/>
+            <w:r>
+              <w:t>Streamlit</w:t>
+            </w:r>
+            <w:proofErr w:type="spellEnd"/>
+            <w:r>
+              <w:t xml:space="preserve"> dashboard</w:t>
+            </w:r>
+            <w:r>
+              <w:t>.</w:t>
             </w:r>
           </w:p>
         </w:tc>
@@ -1522,7 +1555,6 @@
   <w:style w:type="character" w:default="1" w:styleId="DefaultParagraphFont">
     <w:name w:val="Default Paragraph Font"/>
     <w:uiPriority w:val="1"/>
-    <w:semiHidden/>
     <w:unhideWhenUsed/>
   </w:style>
   <w:style w:type="table" w:default="1" w:styleId="TableNormal">

</xml_diff>

<commit_message>
make backend work in parallel
</commit_message>
<xml_diff>
--- a/media/Additional documentation.docx
+++ b/media/Additional documentation.docx
@@ -17,7 +17,25 @@
           <w:b/>
           <w:bCs/>
         </w:rPr>
-        <w:t>Additional documentation for PavementEye Project</w:t>
+        <w:t xml:space="preserve">Additional documentation for </w:t>
+      </w:r>
+      <w:proofErr w:type="spellStart"/>
+      <w:r>
+        <w:rPr>
+          <w:rFonts w:ascii="Google Sans" w:hAnsi="Google Sans"/>
+          <w:b/>
+          <w:bCs/>
+        </w:rPr>
+        <w:t>PavementEye</w:t>
+      </w:r>
+      <w:proofErr w:type="spellEnd"/>
+      <w:r>
+        <w:rPr>
+          <w:rFonts w:ascii="Google Sans" w:hAnsi="Google Sans"/>
+          <w:b/>
+          <w:bCs/>
+        </w:rPr>
+        <w:t xml:space="preserve"> Project</w:t>
       </w:r>
     </w:p>
     <w:p>
@@ -184,7 +202,21 @@
               <w:rPr>
                 <w:rFonts w:ascii="Google Sans" w:hAnsi="Google Sans"/>
               </w:rPr>
-              <w:t xml:space="preserve">The system can achieve accuracy of mAP of 0.5 or higher in Egyptian roads </w:t>
+              <w:t xml:space="preserve">The system can achieve accuracy of </w:t>
+            </w:r>
+            <w:proofErr w:type="spellStart"/>
+            <w:r>
+              <w:rPr>
+                <w:rFonts w:ascii="Google Sans" w:hAnsi="Google Sans"/>
+              </w:rPr>
+              <w:t>mAP</w:t>
+            </w:r>
+            <w:proofErr w:type="spellEnd"/>
+            <w:r>
+              <w:rPr>
+                <w:rFonts w:ascii="Google Sans" w:hAnsi="Google Sans"/>
+              </w:rPr>
+              <w:t xml:space="preserve"> of 0.5 or higher in Egyptian roads </w:t>
             </w:r>
           </w:p>
         </w:tc>
@@ -210,7 +242,21 @@
               <w:rPr>
                 <w:rFonts w:ascii="Google Sans" w:hAnsi="Google Sans"/>
               </w:rPr>
-              <w:t xml:space="preserve"> with mAP of 0.55 after fine tuning on EGY_PDD dataset with more than 15K images of Egyptian roads.</w:t>
+              <w:t xml:space="preserve"> with </w:t>
+            </w:r>
+            <w:proofErr w:type="spellStart"/>
+            <w:r>
+              <w:rPr>
+                <w:rFonts w:ascii="Google Sans" w:hAnsi="Google Sans"/>
+              </w:rPr>
+              <w:t>mAP</w:t>
+            </w:r>
+            <w:proofErr w:type="spellEnd"/>
+            <w:r>
+              <w:rPr>
+                <w:rFonts w:ascii="Google Sans" w:hAnsi="Google Sans"/>
+              </w:rPr>
+              <w:t xml:space="preserve"> of 0.55 after fine tuning on EGY_PDD dataset with more than 15K images of Egyptian roads.</w:t>
             </w:r>
           </w:p>
         </w:tc>
@@ -252,7 +298,19 @@
               <w:rPr>
                 <w:rFonts w:ascii="Google Sans" w:hAnsi="Google Sans"/>
               </w:rPr>
-              <w:t>The system can handle 1 image per second for the whole pipeline cycle. From capturing till image storage.</w:t>
+              <w:t xml:space="preserve">The system can handle 1 image </w:t>
+            </w:r>
+            <w:r>
+              <w:rPr>
+                <w:rFonts w:ascii="Google Sans" w:hAnsi="Google Sans"/>
+              </w:rPr>
+              <w:t xml:space="preserve">every 5 seconds </w:t>
+            </w:r>
+            <w:r>
+              <w:rPr>
+                <w:rFonts w:ascii="Google Sans" w:hAnsi="Google Sans"/>
+              </w:rPr>
+              <w:t>for the whole pipeline cycle. From capturing till image storage.</w:t>
             </w:r>
           </w:p>
         </w:tc>
@@ -278,7 +336,19 @@
               <w:rPr>
                 <w:rFonts w:ascii="Google Sans" w:hAnsi="Google Sans"/>
               </w:rPr>
-              <w:t xml:space="preserve"> successfully and validated via Kafka UI and spark logging. Also enhanced more by replacing normal APIs with web sockets for duplex connection between backend and flutter application.</w:t>
+              <w:t xml:space="preserve"> successfully and validated </w:t>
+            </w:r>
+            <w:r>
+              <w:rPr>
+                <w:rFonts w:ascii="Google Sans" w:hAnsi="Google Sans"/>
+              </w:rPr>
+              <w:t xml:space="preserve">(less than 5 seconds per image, most are between 2 and 3 seconds) </w:t>
+            </w:r>
+            <w:r>
+              <w:rPr>
+                <w:rFonts w:ascii="Google Sans" w:hAnsi="Google Sans"/>
+              </w:rPr>
+              <w:t>via Kafka UI and spark logging. Also enhanced more by replacing normal APIs with web sockets for duplex connection between backend and flutter application.</w:t>
             </w:r>
           </w:p>
         </w:tc>
@@ -322,13 +392,23 @@
               </w:rPr>
               <w:t>The system can correctly get location (latitude and longitude) and assign the crack accurately to its roads and district (</w:t>
             </w:r>
+            <w:proofErr w:type="spellStart"/>
             <w:r>
               <w:rPr>
                 <w:rFonts w:ascii="Google Sans" w:hAnsi="Google Sans"/>
                 <w:rtl/>
                 <w:lang w:bidi="ar-EG"/>
               </w:rPr>
-              <w:t>منتزة, رمل, عجمي, الخ</w:t>
+              <w:t>منتزة</w:t>
+            </w:r>
+            <w:proofErr w:type="spellEnd"/>
+            <w:r>
+              <w:rPr>
+                <w:rFonts w:ascii="Google Sans" w:hAnsi="Google Sans"/>
+                <w:rtl/>
+                <w:lang w:bidi="ar-EG"/>
+              </w:rPr>
+              <w:t>, رمل, عجمي, الخ</w:t>
             </w:r>
             <w:r>
               <w:rPr>
@@ -430,7 +510,21 @@
               <w:rPr>
                 <w:rFonts w:ascii="Google Sans" w:hAnsi="Google Sans"/>
               </w:rPr>
-              <w:t>. We added part on streamlit dashboard to type the name of the image and get it from the data lake and put the bounding boxes on it.</w:t>
+              <w:t xml:space="preserve">. We added part on </w:t>
+            </w:r>
+            <w:proofErr w:type="spellStart"/>
+            <w:r>
+              <w:rPr>
+                <w:rFonts w:ascii="Google Sans" w:hAnsi="Google Sans"/>
+              </w:rPr>
+              <w:t>streamlit</w:t>
+            </w:r>
+            <w:proofErr w:type="spellEnd"/>
+            <w:r>
+              <w:rPr>
+                <w:rFonts w:ascii="Google Sans" w:hAnsi="Google Sans"/>
+              </w:rPr>
+              <w:t xml:space="preserve"> dashboard to type the name of the image and get it from the data lake and put the bounding boxes on it.</w:t>
             </w:r>
           </w:p>
         </w:tc>
@@ -697,13 +791,45 @@
           </w:tcPr>
           <w:p>
             <w:r>
-              <w:t>Team Leader, Data Engineering (Spark, Cassandra, kafka),</w:t>
+              <w:t xml:space="preserve">Team Leader, Data Engineering (Spark, Cassandra, </w:t>
+            </w:r>
+            <w:proofErr w:type="spellStart"/>
+            <w:r>
+              <w:t>kafka</w:t>
+            </w:r>
+            <w:proofErr w:type="spellEnd"/>
+            <w:r>
+              <w:t>),</w:t>
             </w:r>
             <w:r>
               <w:t xml:space="preserve"> Docker,</w:t>
             </w:r>
             <w:r>
-              <w:t xml:space="preserve"> Computer Vision (fine tuning on EGY_PDD dataset), Cloud Computing (Azure VM and Datalake and Huawei Cloud ECS and OBS), Backend Development and websocket connection, Flutter Development, Streamlit dashboard</w:t>
+              <w:t xml:space="preserve"> Computer Vision (fine tuning on EGY_PDD dataset), Cloud Computing (Azure VM and </w:t>
+            </w:r>
+            <w:proofErr w:type="spellStart"/>
+            <w:r>
+              <w:t>Datalake</w:t>
+            </w:r>
+            <w:proofErr w:type="spellEnd"/>
+            <w:r>
+              <w:t xml:space="preserve"> and Huawei Cloud ECS and OBS), Backend Development and </w:t>
+            </w:r>
+            <w:proofErr w:type="spellStart"/>
+            <w:r>
+              <w:t>websocket</w:t>
+            </w:r>
+            <w:proofErr w:type="spellEnd"/>
+            <w:r>
+              <w:t xml:space="preserve"> connection, Flutter Development, </w:t>
+            </w:r>
+            <w:proofErr w:type="spellStart"/>
+            <w:r>
+              <w:t>Streamlit</w:t>
+            </w:r>
+            <w:proofErr w:type="spellEnd"/>
+            <w:r>
+              <w:t xml:space="preserve"> dashboard</w:t>
             </w:r>
             <w:r>
               <w:t>.</w:t>
@@ -717,9 +843,11 @@
             <w:tcW w:w="2263" w:type="dxa"/>
           </w:tcPr>
           <w:p>
+            <w:proofErr w:type="spellStart"/>
             <w:r>
               <w:t>Salsabel</w:t>
             </w:r>
+            <w:proofErr w:type="spellEnd"/>
           </w:p>
         </w:tc>
         <w:tc>
@@ -796,7 +924,21 @@
           </w:tcPr>
           <w:p>
             <w:r>
-              <w:t>Huawei Cloud, Data visualization and streamlit dashboard, helping in testcases, Video editing.</w:t>
+              <w:t xml:space="preserve">Huawei Cloud, Data visualization and </w:t>
+            </w:r>
+            <w:proofErr w:type="spellStart"/>
+            <w:r>
+              <w:t>streamlit</w:t>
+            </w:r>
+            <w:proofErr w:type="spellEnd"/>
+            <w:r>
+              <w:t xml:space="preserve"> dashboard, helping in testcases, Video editing</w:t>
+            </w:r>
+            <w:r>
+              <w:t>, AI Chatbot</w:t>
+            </w:r>
+            <w:r>
+              <w:t>.</w:t>
             </w:r>
           </w:p>
         </w:tc>

</xml_diff>